<commit_message>
Modificación para el palnteamiento del problema 6661 8492 8501
</commit_message>
<xml_diff>
--- a/PLASTICOS REFORMA/1_DEFINICION/DESCRIPCION_DEL_PROYECTO.docx
+++ b/PLASTICOS REFORMA/1_DEFINICION/DESCRIPCION_DEL_PROYECTO.docx
@@ -4,6 +4,7 @@
   <w:body>
     <w:p>
       <w:pPr>
+        <w:spacing w:line="240" w:lineRule="auto"/>
         <w:jc w:val="both"/>
         <w:rPr>
           <w:rFonts w:ascii="Arial" w:hAnsi="Arial" w:cs="Arial"/>
@@ -27,6 +28,7 @@
           <w:ilvl w:val="1"/>
           <w:numId w:val="1"/>
         </w:numPr>
+        <w:spacing w:line="240" w:lineRule="auto"/>
         <w:jc w:val="both"/>
         <w:rPr>
           <w:rFonts w:ascii="Arial" w:hAnsi="Arial" w:cs="Arial"/>
@@ -50,6 +52,7 @@
           <w:ilvl w:val="1"/>
           <w:numId w:val="1"/>
         </w:numPr>
+        <w:spacing w:line="240" w:lineRule="auto"/>
         <w:jc w:val="both"/>
         <w:rPr>
           <w:rFonts w:ascii="Arial" w:hAnsi="Arial" w:cs="Arial"/>
@@ -63,7 +66,129 @@
           <w:b/>
           <w:sz w:val="24"/>
         </w:rPr>
-        <w:t xml:space="preserve">Descripción de la problemática </w:t>
+        <w:t>Descripción de la problemática</w:t>
+      </w:r>
+    </w:p>
+    <w:p>
+      <w:pPr>
+        <w:pStyle w:val="Prrafodelista"/>
+        <w:spacing w:line="240" w:lineRule="auto"/>
+        <w:ind w:left="1065"/>
+        <w:jc w:val="both"/>
+        <w:rPr>
+          <w:rFonts w:ascii="Arial" w:hAnsi="Arial" w:cs="Arial"/>
+        </w:rPr>
+      </w:pPr>
+      <w:r>
+        <w:rPr>
+          <w:rFonts w:ascii="Arial" w:hAnsi="Arial" w:cs="Arial"/>
+        </w:rPr>
+        <w:t>La problemática que presenta la empresa Recicladora</w:t>
+      </w:r>
+      <w:r>
+        <w:rPr>
+          <w:rFonts w:ascii="Arial" w:hAnsi="Arial" w:cs="Arial"/>
+          <w:b/>
+        </w:rPr>
+        <w:t xml:space="preserve"> </w:t>
+      </w:r>
+      <w:r>
+        <w:rPr>
+          <w:rFonts w:ascii="Arial" w:hAnsi="Arial" w:cs="Arial"/>
+        </w:rPr>
+        <w:t>y Fábrica de Plásticos REFORMA, es que no lleva un control de sus compras y ventas de plásticos, tomando en cuenta que ellos compran la materia prima, la procesan y venden el producto secundario.</w:t>
+      </w:r>
+    </w:p>
+    <w:p>
+      <w:pPr>
+        <w:pStyle w:val="Prrafodelista"/>
+        <w:spacing w:line="240" w:lineRule="auto"/>
+        <w:ind w:left="1065"/>
+        <w:jc w:val="both"/>
+        <w:rPr>
+          <w:rFonts w:ascii="Arial" w:hAnsi="Arial" w:cs="Arial"/>
+        </w:rPr>
+      </w:pPr>
+      <w:r>
+        <w:rPr>
+          <w:rFonts w:ascii="Arial" w:hAnsi="Arial" w:cs="Arial"/>
+        </w:rPr>
+        <w:t>Algunos problemas son:</w:t>
+      </w:r>
+    </w:p>
+    <w:p>
+      <w:pPr>
+        <w:pStyle w:val="Prrafodelista"/>
+        <w:numPr>
+          <w:ilvl w:val="0"/>
+          <w:numId w:val="5"/>
+        </w:numPr>
+        <w:spacing w:line="240" w:lineRule="auto"/>
+        <w:jc w:val="both"/>
+        <w:rPr>
+          <w:rFonts w:ascii="Arial" w:hAnsi="Arial" w:cs="Arial"/>
+        </w:rPr>
+      </w:pPr>
+      <w:r>
+        <w:rPr>
+          <w:rFonts w:ascii="Arial" w:hAnsi="Arial" w:cs="Arial"/>
+        </w:rPr>
+        <w:t>Necesitan llevar un inventario de la materia prima que adquieren.</w:t>
+      </w:r>
+    </w:p>
+    <w:p>
+      <w:pPr>
+        <w:pStyle w:val="Prrafodelista"/>
+        <w:numPr>
+          <w:ilvl w:val="0"/>
+          <w:numId w:val="5"/>
+        </w:numPr>
+        <w:spacing w:line="240" w:lineRule="auto"/>
+        <w:jc w:val="both"/>
+        <w:rPr>
+          <w:rFonts w:ascii="Arial" w:hAnsi="Arial" w:cs="Arial"/>
+        </w:rPr>
+      </w:pPr>
+      <w:r>
+        <w:rPr>
+          <w:rFonts w:ascii="Arial" w:hAnsi="Arial" w:cs="Arial"/>
+        </w:rPr>
+        <w:t>Necesitan llevar un inventario de los productos que venden.</w:t>
+      </w:r>
+    </w:p>
+    <w:p>
+      <w:pPr>
+        <w:spacing w:line="240" w:lineRule="auto"/>
+        <w:ind w:left="1065"/>
+        <w:jc w:val="both"/>
+        <w:rPr>
+          <w:rFonts w:ascii="Arial" w:hAnsi="Arial" w:cs="Arial"/>
+        </w:rPr>
+      </w:pPr>
+      <w:r>
+        <w:rPr>
+          <w:rFonts w:ascii="Arial" w:hAnsi="Arial" w:cs="Arial"/>
+        </w:rPr>
+        <w:t>Como propuesta de solución hemos pensado en crear una aplicación de escritorio para llevar el control de compras y ventas de dicha empresa, así como generar reportes de sus compras y ventas.</w:t>
+      </w:r>
+    </w:p>
+    <w:p>
+      <w:pPr>
+        <w:pStyle w:val="Prrafodelista"/>
+        <w:spacing w:line="240" w:lineRule="auto"/>
+        <w:ind w:left="1425"/>
+        <w:jc w:val="both"/>
+        <w:rPr>
+          <w:rFonts w:ascii="Arial" w:hAnsi="Arial" w:cs="Arial"/>
+          <w:sz w:val="24"/>
+        </w:rPr>
+      </w:pPr>
+      <w:r>
+        <w:rPr>
+          <w:rFonts w:ascii="Arial" w:hAnsi="Arial" w:cs="Arial"/>
+          <w:sz w:val="24"/>
+        </w:rPr>
+        <w:t xml:space="preserve"> </w:t>
       </w:r>
     </w:p>
     <w:p>
@@ -73,6 +198,7 @@
           <w:ilvl w:val="0"/>
           <w:numId w:val="1"/>
         </w:numPr>
+        <w:spacing w:line="240" w:lineRule="auto"/>
         <w:jc w:val="both"/>
         <w:rPr>
           <w:rFonts w:ascii="Arial" w:hAnsi="Arial" w:cs="Arial"/>
@@ -96,6 +222,7 @@
           <w:ilvl w:val="0"/>
           <w:numId w:val="1"/>
         </w:numPr>
+        <w:spacing w:line="240" w:lineRule="auto"/>
         <w:jc w:val="both"/>
         <w:rPr>
           <w:rFonts w:ascii="Arial" w:hAnsi="Arial" w:cs="Arial"/>
@@ -111,6 +238,8 @@
         </w:rPr>
         <w:t>Objetivos</w:t>
       </w:r>
+      <w:bookmarkStart w:id="0" w:name="_GoBack"/>
+      <w:bookmarkEnd w:id="0"/>
     </w:p>
     <w:p>
       <w:pPr>
@@ -119,6 +248,7 @@
           <w:ilvl w:val="1"/>
           <w:numId w:val="1"/>
         </w:numPr>
+        <w:spacing w:line="240" w:lineRule="auto"/>
         <w:jc w:val="both"/>
         <w:rPr>
           <w:rFonts w:ascii="Arial" w:hAnsi="Arial" w:cs="Arial"/>
@@ -142,6 +272,7 @@
           <w:ilvl w:val="1"/>
           <w:numId w:val="1"/>
         </w:numPr>
+        <w:spacing w:line="240" w:lineRule="auto"/>
         <w:jc w:val="both"/>
         <w:rPr>
           <w:rFonts w:ascii="Arial" w:hAnsi="Arial" w:cs="Arial"/>
@@ -165,6 +296,7 @@
           <w:ilvl w:val="0"/>
           <w:numId w:val="1"/>
         </w:numPr>
+        <w:spacing w:line="240" w:lineRule="auto"/>
         <w:jc w:val="both"/>
         <w:rPr>
           <w:rFonts w:ascii="Arial" w:hAnsi="Arial" w:cs="Arial"/>
@@ -188,6 +320,7 @@
           <w:ilvl w:val="0"/>
           <w:numId w:val="1"/>
         </w:numPr>
+        <w:spacing w:line="240" w:lineRule="auto"/>
         <w:jc w:val="both"/>
         <w:rPr>
           <w:rFonts w:ascii="Arial" w:hAnsi="Arial" w:cs="Arial"/>
@@ -211,6 +344,7 @@
           <w:ilvl w:val="1"/>
           <w:numId w:val="1"/>
         </w:numPr>
+        <w:spacing w:line="240" w:lineRule="auto"/>
         <w:jc w:val="both"/>
         <w:rPr>
           <w:rFonts w:ascii="Arial" w:hAnsi="Arial" w:cs="Arial"/>
@@ -234,6 +368,7 @@
           <w:ilvl w:val="1"/>
           <w:numId w:val="1"/>
         </w:numPr>
+        <w:spacing w:line="240" w:lineRule="auto"/>
         <w:jc w:val="both"/>
         <w:rPr>
           <w:rFonts w:ascii="Arial" w:hAnsi="Arial" w:cs="Arial"/>
@@ -257,6 +392,7 @@
           <w:ilvl w:val="0"/>
           <w:numId w:val="1"/>
         </w:numPr>
+        <w:spacing w:line="240" w:lineRule="auto"/>
         <w:jc w:val="both"/>
         <w:rPr>
           <w:rFonts w:ascii="Arial" w:hAnsi="Arial" w:cs="Arial"/>
@@ -276,6 +412,7 @@
     <w:p>
       <w:pPr>
         <w:pStyle w:val="Prrafodelista"/>
+        <w:spacing w:line="240" w:lineRule="auto"/>
         <w:ind w:left="360"/>
         <w:jc w:val="both"/>
         <w:rPr>
@@ -288,6 +425,7 @@
     <w:p>
       <w:pPr>
         <w:pStyle w:val="Prrafodelista"/>
+        <w:spacing w:line="240" w:lineRule="auto"/>
         <w:ind w:left="360"/>
         <w:jc w:val="both"/>
         <w:rPr>
@@ -421,6 +559,7 @@
           <w:sz w:val="28"/>
           <w:szCs w:val="28"/>
         </w:rPr>
+        <w:lastRenderedPageBreak/>
         <w:t>Base de Datos (BD)</w:t>
       </w:r>
     </w:p>
@@ -599,7 +738,6 @@
           <w:szCs w:val="28"/>
           <w:shd w:val="clear" w:color="auto" w:fill="FFFFFF"/>
         </w:rPr>
-        <w:lastRenderedPageBreak/>
         <w:t xml:space="preserve">Especificaciones del equipo </w:t>
       </w:r>
     </w:p>
@@ -626,6 +764,7 @@
     <w:p>
       <w:pPr>
         <w:pStyle w:val="Prrafodelista"/>
+        <w:spacing w:line="240" w:lineRule="auto"/>
         <w:jc w:val="both"/>
         <w:rPr>
           <w:rFonts w:ascii="Arial" w:hAnsi="Arial" w:cs="Arial"/>
@@ -644,14 +783,16 @@
     </w:p>
     <w:p>
       <w:pPr>
-        <w:jc w:val="both"/>
-        <w:rPr>
-          <w:rFonts w:ascii="Arial" w:hAnsi="Arial" w:cs="Arial"/>
-        </w:rPr>
-      </w:pPr>
-    </w:p>
-    <w:p>
-      <w:pPr>
+        <w:spacing w:line="240" w:lineRule="auto"/>
+        <w:jc w:val="both"/>
+        <w:rPr>
+          <w:rFonts w:ascii="Arial" w:hAnsi="Arial" w:cs="Arial"/>
+        </w:rPr>
+      </w:pPr>
+    </w:p>
+    <w:p>
+      <w:pPr>
+        <w:spacing w:line="240" w:lineRule="auto"/>
         <w:jc w:val="both"/>
         <w:rPr>
           <w:rFonts w:ascii="Arial" w:hAnsi="Arial" w:cs="Arial"/>
@@ -680,6 +821,7 @@
     </w:p>
     <w:p>
       <w:pPr>
+        <w:spacing w:line="240" w:lineRule="auto"/>
         <w:jc w:val="both"/>
         <w:rPr>
           <w:rFonts w:ascii="Arial" w:hAnsi="Arial" w:cs="Arial"/>
@@ -696,6 +838,7 @@
     </w:p>
     <w:p>
       <w:pPr>
+        <w:spacing w:line="240" w:lineRule="auto"/>
         <w:jc w:val="both"/>
         <w:rPr>
           <w:rFonts w:ascii="Arial" w:hAnsi="Arial" w:cs="Arial"/>
@@ -728,6 +871,7 @@
     </w:p>
     <w:p>
       <w:pPr>
+        <w:spacing w:line="240" w:lineRule="auto"/>
         <w:jc w:val="both"/>
         <w:rPr>
           <w:rFonts w:ascii="Arial" w:hAnsi="Arial" w:cs="Arial"/>
@@ -756,6 +900,7 @@
     </w:p>
     <w:p>
       <w:pPr>
+        <w:spacing w:line="240" w:lineRule="auto"/>
         <w:jc w:val="both"/>
         <w:rPr>
           <w:rFonts w:ascii="Arial" w:hAnsi="Arial" w:cs="Arial"/>
@@ -784,6 +929,7 @@
     </w:p>
     <w:p>
       <w:pPr>
+        <w:spacing w:line="240" w:lineRule="auto"/>
         <w:jc w:val="both"/>
         <w:rPr>
           <w:rFonts w:ascii="Arial" w:hAnsi="Arial" w:cs="Arial"/>
@@ -798,6 +944,7 @@
     </w:p>
     <w:p>
       <w:pPr>
+        <w:spacing w:line="240" w:lineRule="auto"/>
         <w:jc w:val="both"/>
         <w:rPr>
           <w:rFonts w:ascii="Arial" w:hAnsi="Arial" w:cs="Arial"/>
@@ -812,6 +959,7 @@
     </w:p>
     <w:p>
       <w:pPr>
+        <w:spacing w:line="240" w:lineRule="auto"/>
         <w:jc w:val="both"/>
         <w:rPr>
           <w:rFonts w:ascii="Arial" w:hAnsi="Arial" w:cs="Arial"/>
@@ -826,6 +974,7 @@
     </w:p>
     <w:p>
       <w:pPr>
+        <w:spacing w:line="240" w:lineRule="auto"/>
         <w:jc w:val="both"/>
         <w:rPr>
           <w:rFonts w:ascii="Arial" w:hAnsi="Arial" w:cs="Arial"/>
@@ -896,6 +1045,7 @@
     </w:p>
     <w:p>
       <w:pPr>
+        <w:spacing w:line="240" w:lineRule="auto"/>
         <w:jc w:val="both"/>
         <w:rPr>
           <w:rFonts w:ascii="Arial" w:hAnsi="Arial" w:cs="Arial"/>
@@ -928,6 +1078,7 @@
     </w:p>
     <w:p>
       <w:pPr>
+        <w:spacing w:line="240" w:lineRule="auto"/>
         <w:jc w:val="both"/>
         <w:rPr>
           <w:rFonts w:ascii="Arial" w:hAnsi="Arial" w:cs="Arial"/>
@@ -944,6 +1095,7 @@
     </w:p>
     <w:p>
       <w:pPr>
+        <w:spacing w:line="240" w:lineRule="auto"/>
         <w:jc w:val="both"/>
         <w:rPr>
           <w:rFonts w:ascii="Arial" w:hAnsi="Arial" w:cs="Arial"/>
@@ -967,17 +1119,12 @@
         <w:rPr>
           <w:rFonts w:ascii="Arial" w:hAnsi="Arial" w:cs="Arial"/>
         </w:rPr>
-        <w:t>-Fi certificado</w:t>
-      </w:r>
-      <w:r>
-        <w:rPr>
-          <w:rFonts w:ascii="Arial" w:hAnsi="Arial" w:cs="Arial"/>
-        </w:rPr>
-        <w:t>.</w:t>
-      </w:r>
-    </w:p>
-    <w:p>
-      <w:pPr>
+        <w:t>-Fi certificado.</w:t>
+      </w:r>
+    </w:p>
+    <w:p>
+      <w:pPr>
+        <w:spacing w:line="240" w:lineRule="auto"/>
         <w:ind w:firstLine="708"/>
         <w:jc w:val="both"/>
         <w:rPr>
@@ -1000,7 +1147,7 @@
     </w:p>
     <w:p>
       <w:pPr>
-        <w:spacing w:line="360" w:lineRule="auto"/>
+        <w:spacing w:line="240" w:lineRule="auto"/>
         <w:jc w:val="both"/>
         <w:rPr>
           <w:rFonts w:ascii="Arial" w:hAnsi="Arial" w:cs="Arial"/>
@@ -1023,7 +1170,7 @@
     </w:p>
     <w:p>
       <w:pPr>
-        <w:spacing w:line="360" w:lineRule="auto"/>
+        <w:spacing w:line="240" w:lineRule="auto"/>
         <w:jc w:val="both"/>
         <w:rPr>
           <w:rFonts w:ascii="Arial" w:hAnsi="Arial" w:cs="Arial"/>
@@ -1070,7 +1217,7 @@
     </w:p>
     <w:p>
       <w:pPr>
-        <w:spacing w:line="360" w:lineRule="auto"/>
+        <w:spacing w:line="240" w:lineRule="auto"/>
         <w:jc w:val="both"/>
         <w:rPr>
           <w:rFonts w:ascii="Arial" w:hAnsi="Arial" w:cs="Arial"/>
@@ -1082,6 +1229,7 @@
           <w:rFonts w:ascii="Arial" w:hAnsi="Arial" w:cs="Arial"/>
           <w:sz w:val="24"/>
         </w:rPr>
+        <w:lastRenderedPageBreak/>
         <w:t>PgAdmin</w:t>
       </w:r>
       <w:proofErr w:type="spellEnd"/>
@@ -1115,7 +1263,7 @@
     </w:p>
     <w:p>
       <w:pPr>
-        <w:spacing w:line="360" w:lineRule="auto"/>
+        <w:spacing w:line="240" w:lineRule="auto"/>
         <w:jc w:val="both"/>
         <w:rPr>
           <w:rFonts w:ascii="Arial" w:hAnsi="Arial" w:cs="Arial"/>
@@ -1126,7 +1274,6 @@
           <w:rFonts w:ascii="Arial" w:hAnsi="Arial" w:cs="Arial"/>
           <w:sz w:val="24"/>
         </w:rPr>
-        <w:lastRenderedPageBreak/>
         <w:t xml:space="preserve">Visual </w:t>
       </w:r>
       <w:proofErr w:type="spellStart"/>
@@ -1154,7 +1301,7 @@
     </w:p>
     <w:p>
       <w:pPr>
-        <w:spacing w:line="360" w:lineRule="auto"/>
+        <w:spacing w:line="240" w:lineRule="auto"/>
         <w:jc w:val="both"/>
         <w:rPr>
           <w:rFonts w:ascii="Arial" w:hAnsi="Arial" w:cs="Arial"/>
@@ -1170,6 +1317,7 @@
     <w:p>
       <w:pPr>
         <w:pStyle w:val="Prrafodelista"/>
+        <w:spacing w:line="240" w:lineRule="auto"/>
         <w:ind w:left="360"/>
         <w:jc w:val="both"/>
         <w:rPr>
@@ -1186,6 +1334,7 @@
           <w:ilvl w:val="0"/>
           <w:numId w:val="4"/>
         </w:numPr>
+        <w:spacing w:line="240" w:lineRule="auto"/>
         <w:jc w:val="both"/>
         <w:rPr>
           <w:rFonts w:ascii="Arial" w:hAnsi="Arial" w:cs="Arial"/>
@@ -1193,8 +1342,6 @@
           <w:sz w:val="28"/>
         </w:rPr>
       </w:pPr>
-      <w:bookmarkStart w:id="0" w:name="_GoBack"/>
-      <w:bookmarkEnd w:id="0"/>
       <w:r>
         <w:rPr>
           <w:rFonts w:ascii="Arial" w:hAnsi="Arial" w:cs="Arial"/>
@@ -1211,6 +1358,7 @@
           <w:ilvl w:val="0"/>
           <w:numId w:val="4"/>
         </w:numPr>
+        <w:spacing w:line="240" w:lineRule="auto"/>
         <w:jc w:val="both"/>
         <w:rPr>
           <w:rFonts w:ascii="Arial" w:hAnsi="Arial" w:cs="Arial"/>
@@ -1465,6 +1613,118 @@
     </w:lvl>
   </w:abstractNum>
   <w:abstractNum w:abstractNumId="2">
+    <w:nsid w:val="5A9B2DF3"/>
+    <w:multiLevelType w:val="hybridMultilevel"/>
+    <w:tmpl w:val="4B985FD4"/>
+    <w:lvl w:ilvl="0" w:tplc="E6DAE874">
+      <w:numFmt w:val="bullet"/>
+      <w:lvlText w:val=""/>
+      <w:lvlJc w:val="left"/>
+      <w:pPr>
+        <w:ind w:left="1425" w:hanging="360"/>
+      </w:pPr>
+      <w:rPr>
+        <w:rFonts w:ascii="Symbol" w:eastAsiaTheme="minorHAnsi" w:hAnsi="Symbol" w:cs="Arial" w:hint="default"/>
+      </w:rPr>
+    </w:lvl>
+    <w:lvl w:ilvl="1" w:tplc="080A0003" w:tentative="1">
+      <w:start w:val="1"/>
+      <w:numFmt w:val="bullet"/>
+      <w:lvlText w:val="o"/>
+      <w:lvlJc w:val="left"/>
+      <w:pPr>
+        <w:ind w:left="2145" w:hanging="360"/>
+      </w:pPr>
+      <w:rPr>
+        <w:rFonts w:ascii="Courier New" w:hAnsi="Courier New" w:cs="Courier New" w:hint="default"/>
+      </w:rPr>
+    </w:lvl>
+    <w:lvl w:ilvl="2" w:tplc="080A0005" w:tentative="1">
+      <w:start w:val="1"/>
+      <w:numFmt w:val="bullet"/>
+      <w:lvlText w:val=""/>
+      <w:lvlJc w:val="left"/>
+      <w:pPr>
+        <w:ind w:left="2865" w:hanging="360"/>
+      </w:pPr>
+      <w:rPr>
+        <w:rFonts w:ascii="Wingdings" w:hAnsi="Wingdings" w:hint="default"/>
+      </w:rPr>
+    </w:lvl>
+    <w:lvl w:ilvl="3" w:tplc="080A0001" w:tentative="1">
+      <w:start w:val="1"/>
+      <w:numFmt w:val="bullet"/>
+      <w:lvlText w:val=""/>
+      <w:lvlJc w:val="left"/>
+      <w:pPr>
+        <w:ind w:left="3585" w:hanging="360"/>
+      </w:pPr>
+      <w:rPr>
+        <w:rFonts w:ascii="Symbol" w:hAnsi="Symbol" w:hint="default"/>
+      </w:rPr>
+    </w:lvl>
+    <w:lvl w:ilvl="4" w:tplc="080A0003" w:tentative="1">
+      <w:start w:val="1"/>
+      <w:numFmt w:val="bullet"/>
+      <w:lvlText w:val="o"/>
+      <w:lvlJc w:val="left"/>
+      <w:pPr>
+        <w:ind w:left="4305" w:hanging="360"/>
+      </w:pPr>
+      <w:rPr>
+        <w:rFonts w:ascii="Courier New" w:hAnsi="Courier New" w:cs="Courier New" w:hint="default"/>
+      </w:rPr>
+    </w:lvl>
+    <w:lvl w:ilvl="5" w:tplc="080A0005" w:tentative="1">
+      <w:start w:val="1"/>
+      <w:numFmt w:val="bullet"/>
+      <w:lvlText w:val=""/>
+      <w:lvlJc w:val="left"/>
+      <w:pPr>
+        <w:ind w:left="5025" w:hanging="360"/>
+      </w:pPr>
+      <w:rPr>
+        <w:rFonts w:ascii="Wingdings" w:hAnsi="Wingdings" w:hint="default"/>
+      </w:rPr>
+    </w:lvl>
+    <w:lvl w:ilvl="6" w:tplc="080A0001" w:tentative="1">
+      <w:start w:val="1"/>
+      <w:numFmt w:val="bullet"/>
+      <w:lvlText w:val=""/>
+      <w:lvlJc w:val="left"/>
+      <w:pPr>
+        <w:ind w:left="5745" w:hanging="360"/>
+      </w:pPr>
+      <w:rPr>
+        <w:rFonts w:ascii="Symbol" w:hAnsi="Symbol" w:hint="default"/>
+      </w:rPr>
+    </w:lvl>
+    <w:lvl w:ilvl="7" w:tplc="080A0003" w:tentative="1">
+      <w:start w:val="1"/>
+      <w:numFmt w:val="bullet"/>
+      <w:lvlText w:val="o"/>
+      <w:lvlJc w:val="left"/>
+      <w:pPr>
+        <w:ind w:left="6465" w:hanging="360"/>
+      </w:pPr>
+      <w:rPr>
+        <w:rFonts w:ascii="Courier New" w:hAnsi="Courier New" w:cs="Courier New" w:hint="default"/>
+      </w:rPr>
+    </w:lvl>
+    <w:lvl w:ilvl="8" w:tplc="080A0005" w:tentative="1">
+      <w:start w:val="1"/>
+      <w:numFmt w:val="bullet"/>
+      <w:lvlText w:val=""/>
+      <w:lvlJc w:val="left"/>
+      <w:pPr>
+        <w:ind w:left="7185" w:hanging="360"/>
+      </w:pPr>
+      <w:rPr>
+        <w:rFonts w:ascii="Wingdings" w:hAnsi="Wingdings" w:hint="default"/>
+      </w:rPr>
+    </w:lvl>
+  </w:abstractNum>
+  <w:abstractNum w:abstractNumId="3">
     <w:nsid w:val="6D7862D8"/>
     <w:multiLevelType w:val="multilevel"/>
     <w:tmpl w:val="ED2679D2"/>
@@ -1577,7 +1837,7 @@
       </w:rPr>
     </w:lvl>
   </w:abstractNum>
-  <w:abstractNum w:abstractNumId="3">
+  <w:abstractNum w:abstractNumId="4">
     <w:nsid w:val="76543B3B"/>
     <w:multiLevelType w:val="hybridMultilevel"/>
     <w:tmpl w:val="EC12259E"/>
@@ -1667,7 +1927,7 @@
     </w:lvl>
   </w:abstractNum>
   <w:num w:numId="1">
-    <w:abstractNumId w:val="2"/>
+    <w:abstractNumId w:val="3"/>
   </w:num>
   <w:num w:numId="2">
     <w:abstractNumId w:val="0"/>
@@ -1676,7 +1936,10 @@
     <w:abstractNumId w:val="1"/>
   </w:num>
   <w:num w:numId="4">
-    <w:abstractNumId w:val="3"/>
+    <w:abstractNumId w:val="4"/>
+  </w:num>
+  <w:num w:numId="5">
+    <w:abstractNumId w:val="2"/>
   </w:num>
 </w:numbering>
 </file>

</xml_diff>